<commit_message>
adds pdf version for the correction file
</commit_message>
<xml_diff>
--- a/resources/revised_manuscript/Corrections.docx
+++ b/resources/revised_manuscript/Corrections.docx
@@ -179,7 +179,6 @@
         </w:rPr>
         <w:t xml:space="preserve"> 3)</w:t>
       </w:r>
-      <w:proofErr w:type="spellStart"/>
     </w:p>
     <w:p>
       <w:pPr>
@@ -195,22 +194,23 @@
           <w:lang w:val="en-US"/>
         </w:rPr>
       </w:pPr>
-      <w:r>
-        <w:rPr>
-          <w:b/>
-          <w:bCs/>
-          <w:lang w:val="en-US"/>
-        </w:rPr>
-        <w:t>Observati</w:t>
-      </w:r>
-      <w:proofErr w:type="spellEnd"/>
-      <w:r>
-        <w:rPr>
-          <w:b/>
-          <w:bCs/>
-          <w:lang w:val="en-US"/>
-        </w:rPr>
-        <w:t>e:</w:t>
+      <w:proofErr w:type="spellStart"/>
+      <w:r>
+        <w:rPr>
+          <w:b/>
+          <w:bCs/>
+          <w:lang w:val="en-US"/>
+        </w:rPr>
+        <w:t>Observatie</w:t>
+      </w:r>
+      <w:proofErr w:type="spellEnd"/>
+      <w:r>
+        <w:rPr>
+          <w:b/>
+          <w:bCs/>
+          <w:lang w:val="en-US"/>
+        </w:rPr>
+        <w:t>:</w:t>
       </w:r>
       <w:r>
         <w:rPr>
@@ -687,6 +687,7 @@
       </w:pPr>
       <w:r>
         <w:rPr>
+          <w:noProof/>
           <w:lang w:val="en-US"/>
         </w:rPr>
         <w:drawing>
@@ -831,13 +832,7 @@
         <w:rPr>
           <w:lang w:val="en-US"/>
         </w:rPr>
-        <w:t xml:space="preserve"> virgula.</w:t>
-      </w:r>
-      <w:r>
-        <w:rPr>
-          <w:lang w:val="en-US"/>
-        </w:rPr>
-        <w:t xml:space="preserve"> </w:t>
+        <w:t xml:space="preserve"> virgula. </w:t>
       </w:r>
       <w:proofErr w:type="spellStart"/>
       <w:r>
@@ -1155,6 +1150,7 @@
       </w:pPr>
       <w:r>
         <w:rPr>
+          <w:noProof/>
           <w:lang w:val="en-US"/>
         </w:rPr>
         <w:drawing>
@@ -1233,14 +1229,14 @@
         <w:rPr>
           <w:lang w:val="en-US"/>
         </w:rPr>
-        <w:t xml:space="preserve">Al </w:t>
-      </w:r>
-      <w:proofErr w:type="spellStart"/>
-      <w:r>
-        <w:rPr>
-          <w:lang w:val="en-US"/>
-        </w:rPr>
-        <w:t>treilea</w:t>
+        <w:t>Al t</w:t>
+      </w:r>
+      <w:proofErr w:type="spellStart"/>
+      <w:r>
+        <w:rPr>
+          <w:lang w:val="en-US"/>
+        </w:rPr>
+        <w:t>reilea</w:t>
       </w:r>
       <w:proofErr w:type="spellEnd"/>
       <w:r>
@@ -1261,7 +1257,21 @@
         <w:rPr>
           <w:lang w:val="en-US"/>
         </w:rPr>
-        <w:t xml:space="preserve"> rand din coloanal 2: apar </w:t>
+        <w:t xml:space="preserve"> rand din </w:t>
+      </w:r>
+      <w:proofErr w:type="spellStart"/>
+      <w:r>
+        <w:rPr>
+          <w:lang w:val="en-US"/>
+        </w:rPr>
+        <w:t>coloana</w:t>
+      </w:r>
+      <w:proofErr w:type="spellEnd"/>
+      <w:r>
+        <w:rPr>
+          <w:lang w:val="en-US"/>
+        </w:rPr>
+        <w:t xml:space="preserve"> 2: apar </w:t>
       </w:r>
       <w:proofErr w:type="spellStart"/>
       <w:r>
@@ -1338,14 +1348,20 @@
         <w:rPr>
           <w:lang w:val="en-US"/>
         </w:rPr>
-        <w:t>lipeste</w:t>
-      </w:r>
-      <w:proofErr w:type="spellEnd"/>
-      <w:r>
-        <w:rPr>
-          <w:lang w:val="en-US"/>
-        </w:rPr>
-        <w:t xml:space="preserve"> virgula </w:t>
+        <w:t>lipseste</w:t>
+      </w:r>
+      <w:proofErr w:type="spellEnd"/>
+      <w:r>
+        <w:rPr>
+          <w:lang w:val="en-US"/>
+        </w:rPr>
+        <w:t xml:space="preserve"> </w:t>
+      </w:r>
+      <w:r>
+        <w:rPr>
+          <w:lang w:val="en-US"/>
+        </w:rPr>
+        <w:t xml:space="preserve">virgula </w:t>
       </w:r>
       <w:proofErr w:type="spellStart"/>
       <w:r>
@@ -1359,7 +1375,7 @@
         <w:rPr>
           <w:lang w:val="en-US"/>
         </w:rPr>
-        <w:t xml:space="preserve"> “i.e.”. </w:t>
+        <w:t xml:space="preserve"> “i.e.”</w:t>
       </w:r>
     </w:p>
     <w:p>
@@ -1764,8 +1780,70 @@
         <w:rPr>
           <w:lang w:val="en-US"/>
         </w:rPr>
+        <w:t>Unde</w:t>
+      </w:r>
+      <w:proofErr w:type="spellEnd"/>
+      <w:r>
+        <w:rPr>
+          <w:lang w:val="en-US"/>
+        </w:rPr>
+        <w:t xml:space="preserve"> se face </w:t>
+      </w:r>
+      <w:proofErr w:type="spellStart"/>
+      <w:r>
+        <w:rPr>
+          <w:lang w:val="en-US"/>
+        </w:rPr>
+        <w:t>referire</w:t>
+      </w:r>
+      <w:proofErr w:type="spellEnd"/>
+      <w:r>
+        <w:rPr>
+          <w:lang w:val="en-US"/>
+        </w:rPr>
+        <w:t xml:space="preserve"> la </w:t>
+      </w:r>
+      <w:proofErr w:type="spellStart"/>
+      <w:r>
+        <w:rPr>
+          <w:lang w:val="en-US"/>
+        </w:rPr>
+        <w:t>termenii</w:t>
+      </w:r>
+      <w:proofErr w:type="spellEnd"/>
+      <w:r>
+        <w:rPr>
+          <w:lang w:val="en-US"/>
+        </w:rPr>
+        <w:t xml:space="preserve"> B </w:t>
+      </w:r>
+      <w:proofErr w:type="spellStart"/>
+      <w:r>
+        <w:rPr>
+          <w:lang w:val="en-US"/>
+        </w:rPr>
+        <w:t>si</w:t>
+      </w:r>
+      <w:proofErr w:type="spellEnd"/>
+      <w:r>
+        <w:rPr>
+          <w:lang w:val="en-US"/>
+        </w:rPr>
+        <w:t xml:space="preserve"> C: </w:t>
+      </w:r>
+      <w:proofErr w:type="spellStart"/>
+      <w:r>
+        <w:rPr>
+          <w:lang w:val="en-US"/>
+        </w:rPr>
         <w:t>trebuie</w:t>
       </w:r>
+      <w:r>
+        <w:rPr>
+          <w:lang w:val="en-US"/>
+        </w:rPr>
+        <w:t>sc</w:t>
+      </w:r>
       <w:proofErr w:type="spellEnd"/>
       <w:r>
         <w:rPr>
@@ -1813,7 +1891,49 @@
         <w:rPr>
           <w:lang w:val="en-US"/>
         </w:rPr>
-        <w:t xml:space="preserve"> (11) </w:t>
+        <w:t xml:space="preserve"> (11). </w:t>
+      </w:r>
+      <w:proofErr w:type="spellStart"/>
+      <w:r>
+        <w:rPr>
+          <w:lang w:val="en-US"/>
+        </w:rPr>
+        <w:t>Trebuie</w:t>
+      </w:r>
+      <w:proofErr w:type="spellEnd"/>
+      <w:r>
+        <w:rPr>
+          <w:lang w:val="en-US"/>
+        </w:rPr>
+        <w:t xml:space="preserve"> un </w:t>
+      </w:r>
+      <w:proofErr w:type="spellStart"/>
+      <w:r>
+        <w:rPr>
+          <w:lang w:val="en-US"/>
+        </w:rPr>
+        <w:t>spatiu</w:t>
+      </w:r>
+      <w:proofErr w:type="spellEnd"/>
+      <w:r>
+        <w:rPr>
+          <w:lang w:val="en-US"/>
+        </w:rPr>
+        <w:t xml:space="preserve"> </w:t>
+      </w:r>
+      <w:proofErr w:type="spellStart"/>
+      <w:r>
+        <w:rPr>
+          <w:lang w:val="en-US"/>
+        </w:rPr>
+        <w:t>intre</w:t>
+      </w:r>
+      <w:proofErr w:type="spellEnd"/>
+      <w:r>
+        <w:rPr>
+          <w:lang w:val="en-US"/>
+        </w:rPr>
+        <w:t xml:space="preserve"> Ref. </w:t>
       </w:r>
       <w:proofErr w:type="spellStart"/>
       <w:r>
@@ -1827,7 +1947,7 @@
         <w:rPr>
           <w:lang w:val="en-US"/>
         </w:rPr>
-        <w:t xml:space="preserve">. </w:t>
+        <w:t xml:space="preserve"> [19]. </w:t>
       </w:r>
       <w:proofErr w:type="spellStart"/>
       <w:r>
@@ -1841,6 +1961,20 @@
         <w:rPr>
           <w:lang w:val="en-US"/>
         </w:rPr>
+        <w:t xml:space="preserve"> </w:t>
+      </w:r>
+      <w:proofErr w:type="spellStart"/>
+      <w:r>
+        <w:rPr>
+          <w:lang w:val="en-US"/>
+        </w:rPr>
+        <w:t>adaugat</w:t>
+      </w:r>
+      <w:proofErr w:type="spellEnd"/>
+      <w:r>
+        <w:rPr>
+          <w:lang w:val="en-US"/>
+        </w:rPr>
         <w:t xml:space="preserve"> un </w:t>
       </w:r>
       <w:proofErr w:type="spellStart"/>
@@ -1848,76 +1982,6 @@
         <w:rPr>
           <w:lang w:val="en-US"/>
         </w:rPr>
-        <w:t>spatiu</w:t>
-      </w:r>
-      <w:proofErr w:type="spellEnd"/>
-      <w:r>
-        <w:rPr>
-          <w:lang w:val="en-US"/>
-        </w:rPr>
-        <w:t xml:space="preserve"> </w:t>
-      </w:r>
-      <w:proofErr w:type="spellStart"/>
-      <w:r>
-        <w:rPr>
-          <w:lang w:val="en-US"/>
-        </w:rPr>
-        <w:t>intre</w:t>
-      </w:r>
-      <w:proofErr w:type="spellEnd"/>
-      <w:r>
-        <w:rPr>
-          <w:lang w:val="en-US"/>
-        </w:rPr>
-        <w:t xml:space="preserve"> Ref. </w:t>
-      </w:r>
-      <w:proofErr w:type="spellStart"/>
-      <w:r>
-        <w:rPr>
-          <w:lang w:val="en-US"/>
-        </w:rPr>
-        <w:t>si</w:t>
-      </w:r>
-      <w:proofErr w:type="spellEnd"/>
-      <w:r>
-        <w:rPr>
-          <w:lang w:val="en-US"/>
-        </w:rPr>
-        <w:t xml:space="preserve"> [19]. </w:t>
-      </w:r>
-      <w:proofErr w:type="spellStart"/>
-      <w:r>
-        <w:rPr>
-          <w:lang w:val="en-US"/>
-        </w:rPr>
-        <w:t>Trebuie</w:t>
-      </w:r>
-      <w:proofErr w:type="spellEnd"/>
-      <w:r>
-        <w:rPr>
-          <w:lang w:val="en-US"/>
-        </w:rPr>
-        <w:t xml:space="preserve"> </w:t>
-      </w:r>
-      <w:proofErr w:type="spellStart"/>
-      <w:r>
-        <w:rPr>
-          <w:lang w:val="en-US"/>
-        </w:rPr>
-        <w:t>adaugat</w:t>
-      </w:r>
-      <w:proofErr w:type="spellEnd"/>
-      <w:r>
-        <w:rPr>
-          <w:lang w:val="en-US"/>
-        </w:rPr>
-        <w:t xml:space="preserve"> un </w:t>
-      </w:r>
-      <w:proofErr w:type="spellStart"/>
-      <w:r>
-        <w:rPr>
-          <w:lang w:val="en-US"/>
-        </w:rPr>
         <w:t>punct</w:t>
       </w:r>
       <w:proofErr w:type="spellEnd"/>
@@ -1925,7 +1989,83 @@
         <w:rPr>
           <w:lang w:val="en-US"/>
         </w:rPr>
-        <w:t xml:space="preserve"> la final:</w:t>
+        <w:t xml:space="preserve"> la final</w:t>
+      </w:r>
+      <w:r>
+        <w:rPr>
+          <w:lang w:val="en-US"/>
+        </w:rPr>
+        <w:t xml:space="preserve">. Se </w:t>
+      </w:r>
+      <w:proofErr w:type="spellStart"/>
+      <w:r>
+        <w:rPr>
+          <w:lang w:val="en-US"/>
+        </w:rPr>
+        <w:t>poate</w:t>
+      </w:r>
+      <w:proofErr w:type="spellEnd"/>
+      <w:r>
+        <w:rPr>
+          <w:lang w:val="en-US"/>
+        </w:rPr>
+        <w:t xml:space="preserve"> </w:t>
+      </w:r>
+      <w:proofErr w:type="spellStart"/>
+      <w:r>
+        <w:rPr>
+          <w:lang w:val="en-US"/>
+        </w:rPr>
+        <w:t>vedea</w:t>
+      </w:r>
+      <w:proofErr w:type="spellEnd"/>
+      <w:r>
+        <w:rPr>
+          <w:lang w:val="en-US"/>
+        </w:rPr>
+        <w:t xml:space="preserve"> in </w:t>
+      </w:r>
+      <w:proofErr w:type="spellStart"/>
+      <w:r>
+        <w:rPr>
+          <w:lang w:val="en-US"/>
+        </w:rPr>
+        <w:t>poza</w:t>
+      </w:r>
+      <w:proofErr w:type="spellEnd"/>
+      <w:r>
+        <w:rPr>
+          <w:lang w:val="en-US"/>
+        </w:rPr>
+        <w:t xml:space="preserve"> de </w:t>
+      </w:r>
+      <w:proofErr w:type="spellStart"/>
+      <w:r>
+        <w:rPr>
+          <w:lang w:val="en-US"/>
+        </w:rPr>
+        <w:t>mai</w:t>
+      </w:r>
+      <w:proofErr w:type="spellEnd"/>
+      <w:r>
+        <w:rPr>
+          <w:lang w:val="en-US"/>
+        </w:rPr>
+        <w:t xml:space="preserve"> </w:t>
+      </w:r>
+      <w:proofErr w:type="spellStart"/>
+      <w:r>
+        <w:rPr>
+          <w:lang w:val="en-US"/>
+        </w:rPr>
+        <w:t>jos</w:t>
+      </w:r>
+      <w:proofErr w:type="spellEnd"/>
+      <w:r>
+        <w:rPr>
+          <w:lang w:val="en-US"/>
+        </w:rPr>
+        <w:t>:</w:t>
       </w:r>
     </w:p>
     <w:p>
@@ -1936,6 +2076,7 @@
       </w:pPr>
       <w:r>
         <w:rPr>
+          <w:noProof/>
           <w:lang w:val="en-US"/>
         </w:rPr>
         <w:lastRenderedPageBreak/>
@@ -2521,11 +2662,25 @@
         </w:rPr>
         <w:t xml:space="preserve"> </w:t>
       </w:r>
-      <w:r>
-        <w:rPr>
-          <w:lang w:val="en-US"/>
-        </w:rPr>
-        <w:t xml:space="preserve">enumerate </w:t>
+      <w:proofErr w:type="spellStart"/>
+      <w:r>
+        <w:rPr>
+          <w:lang w:val="en-US"/>
+        </w:rPr>
+        <w:t>enumerat</w:t>
+      </w:r>
+      <w:r>
+        <w:rPr>
+          <w:lang w:val="en-US"/>
+        </w:rPr>
+        <w:t>i</w:t>
+      </w:r>
+      <w:proofErr w:type="spellEnd"/>
+      <w:r>
+        <w:rPr>
+          <w:lang w:val="en-US"/>
+        </w:rPr>
+        <w:t xml:space="preserve"> </w:t>
       </w:r>
       <w:proofErr w:type="spellStart"/>
       <w:r>
@@ -2561,7 +2716,23 @@
           <w:bCs/>
           <w:lang w:val="en-US"/>
         </w:rPr>
-        <w:t>which results in having a I-depen</w:t>
+        <w:t>which results in having a</w:t>
+      </w:r>
+      <w:r>
+        <w:rPr>
+          <w:b/>
+          <w:bCs/>
+          <w:lang w:val="en-US"/>
+        </w:rPr>
+        <w:t>n</w:t>
+      </w:r>
+      <w:r>
+        <w:rPr>
+          <w:b/>
+          <w:bCs/>
+          <w:lang w:val="en-US"/>
+        </w:rPr>
+        <w:t xml:space="preserve"> I-depen</w:t>
       </w:r>
       <w:r>
         <w:rPr>
@@ -2740,7 +2911,19 @@
         <w:rPr>
           <w:lang w:val="en-US"/>
         </w:rPr>
-        <w:t xml:space="preserve"> $H$, </w:t>
+        <w:t xml:space="preserve"> </w:t>
+      </w:r>
+      <w:r>
+        <w:rPr>
+          <w:lang w:val="en-US"/>
+        </w:rPr>
+        <w:t xml:space="preserve">cu math-mode </w:t>
+      </w:r>
+      <w:r>
+        <w:rPr>
+          <w:lang w:val="en-US"/>
+        </w:rPr>
+        <w:t xml:space="preserve">$H$, </w:t>
       </w:r>
       <w:proofErr w:type="spellStart"/>
       <w:r>
@@ -2895,6 +3078,7 @@
         <w:rPr>
           <w:b/>
           <w:bCs/>
+          <w:noProof/>
           <w:lang w:val="en-US"/>
         </w:rPr>
         <w:drawing>
@@ -3187,7 +3371,27 @@
         <w:rPr>
           <w:lang w:val="en-US"/>
         </w:rPr>
-        <w:t>Mentionam</w:t>
+        <w:t>Noi</w:t>
+      </w:r>
+      <w:proofErr w:type="spellEnd"/>
+      <w:r>
+        <w:rPr>
+          <w:lang w:val="en-US"/>
+        </w:rPr>
+        <w:t xml:space="preserve"> </w:t>
+      </w:r>
+      <w:proofErr w:type="spellStart"/>
+      <w:r>
+        <w:rPr>
+          <w:lang w:val="en-US"/>
+        </w:rPr>
+        <w:t>m</w:t>
+      </w:r>
+      <w:r>
+        <w:rPr>
+          <w:lang w:val="en-US"/>
+        </w:rPr>
+        <w:t>entionam</w:t>
       </w:r>
       <w:proofErr w:type="spellEnd"/>
       <w:r>
@@ -3306,7 +3510,41 @@
         <w:rPr>
           <w:lang w:val="en-US"/>
         </w:rPr>
-        <w:t xml:space="preserve"> in text ca </w:t>
+        <w:t xml:space="preserve"> </w:t>
+      </w:r>
+      <w:proofErr w:type="spellStart"/>
+      <w:r>
+        <w:rPr>
+          <w:lang w:val="en-US"/>
+        </w:rPr>
+        <w:t>concret</w:t>
+      </w:r>
+      <w:proofErr w:type="spellEnd"/>
+      <w:r>
+        <w:rPr>
+          <w:lang w:val="en-US"/>
+        </w:rPr>
+        <w:t xml:space="preserve"> </w:t>
+      </w:r>
+      <w:proofErr w:type="spellStart"/>
+      <w:r>
+        <w:rPr>
+          <w:lang w:val="en-US"/>
+        </w:rPr>
+        <w:t>si</w:t>
+      </w:r>
+      <w:proofErr w:type="spellEnd"/>
+      <w:r>
+        <w:rPr>
+          <w:lang w:val="en-US"/>
+        </w:rPr>
+        <w:t xml:space="preserve"> </w:t>
+      </w:r>
+      <w:r>
+        <w:rPr>
+          <w:lang w:val="en-US"/>
+        </w:rPr>
+        <w:t xml:space="preserve">in text ca </w:t>
       </w:r>
       <w:proofErr w:type="spellStart"/>
       <w:r>
@@ -3370,6 +3608,166 @@
           <w:lang w:val="en-US"/>
         </w:rPr>
         <w:t>nostru</w:t>
+      </w:r>
+      <w:proofErr w:type="spellEnd"/>
+      <w:r>
+        <w:rPr>
+          <w:lang w:val="en-US"/>
+        </w:rPr>
+        <w:t>.</w:t>
+      </w:r>
+      <w:r>
+        <w:rPr>
+          <w:lang w:val="en-US"/>
+        </w:rPr>
+        <w:t xml:space="preserve"> </w:t>
+      </w:r>
+      <w:proofErr w:type="spellStart"/>
+      <w:r>
+        <w:rPr>
+          <w:lang w:val="en-US"/>
+        </w:rPr>
+        <w:t>Pentru</w:t>
+      </w:r>
+      <w:proofErr w:type="spellEnd"/>
+      <w:r>
+        <w:rPr>
+          <w:lang w:val="en-US"/>
+        </w:rPr>
+        <w:t xml:space="preserve"> ca </w:t>
+      </w:r>
+      <w:proofErr w:type="spellStart"/>
+      <w:r>
+        <w:rPr>
+          <w:lang w:val="en-US"/>
+        </w:rPr>
+        <w:t>nicaieri</w:t>
+      </w:r>
+      <w:proofErr w:type="spellEnd"/>
+      <w:r>
+        <w:rPr>
+          <w:lang w:val="en-US"/>
+        </w:rPr>
+        <w:t xml:space="preserve"> </w:t>
+      </w:r>
+      <w:proofErr w:type="spellStart"/>
+      <w:r>
+        <w:rPr>
+          <w:lang w:val="en-US"/>
+        </w:rPr>
+        <w:t>pana</w:t>
+      </w:r>
+      <w:proofErr w:type="spellEnd"/>
+      <w:r>
+        <w:rPr>
+          <w:lang w:val="en-US"/>
+        </w:rPr>
+        <w:t xml:space="preserve"> la </w:t>
+      </w:r>
+      <w:proofErr w:type="spellStart"/>
+      <w:r>
+        <w:rPr>
+          <w:lang w:val="en-US"/>
+        </w:rPr>
+        <w:t>aceasta</w:t>
+      </w:r>
+      <w:proofErr w:type="spellEnd"/>
+      <w:r>
+        <w:rPr>
+          <w:lang w:val="en-US"/>
+        </w:rPr>
+        <w:t xml:space="preserve"> </w:t>
+      </w:r>
+      <w:proofErr w:type="spellStart"/>
+      <w:r>
+        <w:rPr>
+          <w:lang w:val="en-US"/>
+        </w:rPr>
+        <w:t>fraza</w:t>
+      </w:r>
+      <w:proofErr w:type="spellEnd"/>
+      <w:r>
+        <w:rPr>
+          <w:lang w:val="en-US"/>
+        </w:rPr>
+        <w:t xml:space="preserve"> nu s-a </w:t>
+      </w:r>
+      <w:proofErr w:type="spellStart"/>
+      <w:r>
+        <w:rPr>
+          <w:lang w:val="en-US"/>
+        </w:rPr>
+        <w:t>mai</w:t>
+      </w:r>
+      <w:proofErr w:type="spellEnd"/>
+      <w:r>
+        <w:rPr>
+          <w:lang w:val="en-US"/>
+        </w:rPr>
+        <w:t xml:space="preserve"> </w:t>
+      </w:r>
+      <w:proofErr w:type="spellStart"/>
+      <w:r>
+        <w:rPr>
+          <w:lang w:val="en-US"/>
+        </w:rPr>
+        <w:t>adus</w:t>
+      </w:r>
+      <w:proofErr w:type="spellEnd"/>
+      <w:r>
+        <w:rPr>
+          <w:lang w:val="en-US"/>
+        </w:rPr>
+        <w:t xml:space="preserve"> in </w:t>
+      </w:r>
+      <w:proofErr w:type="spellStart"/>
+      <w:r>
+        <w:rPr>
+          <w:lang w:val="en-US"/>
+        </w:rPr>
+        <w:t>discutie</w:t>
+      </w:r>
+      <w:proofErr w:type="spellEnd"/>
+      <w:r>
+        <w:rPr>
+          <w:lang w:val="en-US"/>
+        </w:rPr>
+        <w:t xml:space="preserve"> “octupole deformation”, </w:t>
+      </w:r>
+      <w:proofErr w:type="spellStart"/>
+      <w:r>
+        <w:rPr>
+          <w:lang w:val="en-US"/>
+        </w:rPr>
+        <w:t>si</w:t>
+      </w:r>
+      <w:proofErr w:type="spellEnd"/>
+      <w:r>
+        <w:rPr>
+          <w:lang w:val="en-US"/>
+        </w:rPr>
+        <w:t xml:space="preserve"> se pot </w:t>
+      </w:r>
+      <w:proofErr w:type="spellStart"/>
+      <w:r>
+        <w:rPr>
+          <w:lang w:val="en-US"/>
+        </w:rPr>
+        <w:t>crea</w:t>
+      </w:r>
+      <w:proofErr w:type="spellEnd"/>
+      <w:r>
+        <w:rPr>
+          <w:lang w:val="en-US"/>
+        </w:rPr>
+        <w:t xml:space="preserve"> </w:t>
+      </w:r>
+      <w:proofErr w:type="spellStart"/>
+      <w:r>
+        <w:rPr>
+          <w:lang w:val="en-US"/>
+        </w:rPr>
+        <w:t>confuzii</w:t>
       </w:r>
       <w:proofErr w:type="spellEnd"/>
       <w:r>
@@ -3470,7 +3868,47 @@
           <w:bCs/>
           <w:lang w:val="en-US"/>
         </w:rPr>
-        <w:t>“The characteristics of rotational bands in deformed nuclei were also studied using cranking calculations which include the octupole-like deformation in Ref. [28]. However, keep in mind that in the present formalism, there are no octupole terms in the initial Hamiltonian”.</w:t>
+        <w:t xml:space="preserve">“The characteristics of rotational bands in deformed nuclei were also studied </w:t>
+      </w:r>
+      <w:r>
+        <w:rPr>
+          <w:b/>
+          <w:bCs/>
+          <w:lang w:val="en-US"/>
+        </w:rPr>
+        <w:t>in Ref. [28]</w:t>
+      </w:r>
+      <w:r>
+        <w:rPr>
+          <w:b/>
+          <w:bCs/>
+          <w:lang w:val="en-US"/>
+        </w:rPr>
+        <w:t xml:space="preserve"> </w:t>
+      </w:r>
+      <w:r>
+        <w:rPr>
+          <w:b/>
+          <w:bCs/>
+          <w:lang w:val="en-US"/>
+        </w:rPr>
+        <w:t>using cranking calculations which include the octupole-like deformatio</w:t>
+      </w:r>
+      <w:r>
+        <w:rPr>
+          <w:b/>
+          <w:bCs/>
+          <w:lang w:val="en-US"/>
+        </w:rPr>
+        <w:t>n</w:t>
+      </w:r>
+      <w:r>
+        <w:rPr>
+          <w:b/>
+          <w:bCs/>
+          <w:lang w:val="en-US"/>
+        </w:rPr>
+        <w:t>. However, keep in mind that in the present formalism there are no octupole terms in the initial Hamiltonian”.</w:t>
       </w:r>
     </w:p>
     <w:p>
@@ -3505,14 +3943,14 @@
         <w:rPr>
           <w:lang w:val="en-US"/>
         </w:rPr>
-        <w:t xml:space="preserve"> OK f</w:t>
-      </w:r>
-      <w:proofErr w:type="spellStart"/>
-      <w:r>
-        <w:rPr>
-          <w:lang w:val="en-US"/>
-        </w:rPr>
-        <w:t>raza</w:t>
+        <w:t xml:space="preserve"> OK </w:t>
+      </w:r>
+      <w:proofErr w:type="spellStart"/>
+      <w:r>
+        <w:rPr>
+          <w:lang w:val="en-US"/>
+        </w:rPr>
+        <w:t>fraza</w:t>
       </w:r>
       <w:proofErr w:type="spellEnd"/>
       <w:r>
@@ -3884,6 +4322,12 @@
           <w:lang w:val="en-US"/>
         </w:rPr>
         <w:t xml:space="preserve"> effect </w:t>
+      </w:r>
+      <w:r>
+        <w:rPr>
+          <w:lang w:val="en-US"/>
+        </w:rPr>
+        <w:t xml:space="preserve">de simplex </w:t>
       </w:r>
       <w:proofErr w:type="spellStart"/>
       <w:r>
@@ -3988,10 +4432,17 @@
         <w:rPr>
           <w:lang w:val="en-US"/>
         </w:rPr>
-        <w:t xml:space="preserve"> $TSD_4$.</w:t>
-      </w:r>
-      <w:r>
-        <w:rPr>
+        <w:t xml:space="preserve"> $TSD_4$</w:t>
+      </w:r>
+      <w:r>
+        <w:rPr>
+          <w:lang w:val="en-US"/>
+        </w:rPr>
+        <w:t>:</w:t>
+      </w:r>
+      <w:r>
+        <w:rPr>
+          <w:noProof/>
           <w:lang w:val="en-US"/>
         </w:rPr>
         <w:drawing>
@@ -4304,6 +4755,7 @@
       </w:pPr>
       <w:r>
         <w:rPr>
+          <w:noProof/>
           <w:lang w:val="en-US"/>
         </w:rPr>
         <w:drawing>
@@ -4358,6 +4810,7 @@
       </w:pPr>
       <w:r>
         <w:rPr>
+          <w:noProof/>
           <w:lang w:val="en-US"/>
         </w:rPr>
         <w:drawing>

</xml_diff>